<commit_message>
Evidencias sprint actualizadas a reunión 2 18/08/2022
</commit_message>
<xml_diff>
--- a/Evidencia Sprint 1.docx
+++ b/Evidencia Sprint 1.docx
@@ -1867,7 +1867,6 @@
         </w:rPr>
         <w:t xml:space="preserve">Crear el </w:t>
       </w:r>
-      <w:proofErr w:type="spellStart"/>
       <w:r>
         <w:rPr>
           <w:rFonts w:ascii="Times New Roman" w:hAnsi="Times New Roman" w:cs="Times New Roman"/>
@@ -1876,9 +1875,8 @@
           <w:sz w:val="24"/>
           <w:szCs w:val="24"/>
         </w:rPr>
-        <w:t>github</w:t>
+        <w:t>GitHub</w:t>
       </w:r>
-      <w:proofErr w:type="spellEnd"/>
       <w:r>
         <w:rPr>
           <w:rFonts w:ascii="Times New Roman" w:hAnsi="Times New Roman" w:cs="Times New Roman"/>
@@ -1902,33 +1900,6 @@
           <w:szCs w:val="24"/>
         </w:rPr>
       </w:pPr>
-    </w:p>
-    <w:p>
-      <w:pPr>
-        <w:rPr>
-          <w:rFonts w:ascii="Times New Roman" w:hAnsi="Times New Roman" w:cs="Times New Roman"/>
-          <w:b/>
-          <w:bCs/>
-          <w:sz w:val="24"/>
-          <w:szCs w:val="24"/>
-        </w:rPr>
-      </w:pPr>
-    </w:p>
-    <w:p>
-      <w:pPr>
-        <w:pStyle w:val="Prrafodelista"/>
-        <w:numPr>
-          <w:ilvl w:val="0"/>
-          <w:numId w:val="1"/>
-        </w:numPr>
-        <w:rPr>
-          <w:rFonts w:ascii="Times New Roman" w:hAnsi="Times New Roman" w:cs="Times New Roman"/>
-          <w:b/>
-          <w:bCs/>
-          <w:sz w:val="24"/>
-          <w:szCs w:val="24"/>
-        </w:rPr>
-      </w:pPr>
       <w:r>
         <w:rPr>
           <w:rFonts w:ascii="Times New Roman" w:hAnsi="Times New Roman" w:cs="Times New Roman"/>
@@ -1937,57 +1908,11 @@
           <w:sz w:val="24"/>
           <w:szCs w:val="24"/>
         </w:rPr>
-        <w:t>TENER CREADAS LAS RAMAS PRINCIPALES DEVELOPMENT, RELEASE, MAIN</w:t>
-      </w:r>
-      <w:r>
-        <w:rPr>
-          <w:rFonts w:ascii="Times New Roman" w:hAnsi="Times New Roman" w:cs="Times New Roman"/>
-          <w:b/>
-          <w:bCs/>
-          <w:sz w:val="24"/>
-          <w:szCs w:val="24"/>
-        </w:rPr>
-        <w:t>… Geomar</w:t>
-      </w:r>
-    </w:p>
-    <w:p>
-      <w:pPr>
-        <w:pStyle w:val="Prrafodelista"/>
-        <w:ind w:left="360"/>
-        <w:rPr>
-          <w:rFonts w:ascii="Times New Roman" w:hAnsi="Times New Roman" w:cs="Times New Roman"/>
-          <w:b/>
-          <w:bCs/>
-          <w:sz w:val="24"/>
-          <w:szCs w:val="24"/>
-        </w:rPr>
-      </w:pPr>
-    </w:p>
-    <w:p>
-      <w:pPr>
-        <w:pStyle w:val="Prrafodelista"/>
-        <w:ind w:left="360"/>
-        <w:rPr>
-          <w:rFonts w:ascii="Times New Roman" w:hAnsi="Times New Roman" w:cs="Times New Roman"/>
-          <w:b/>
-          <w:bCs/>
-          <w:sz w:val="24"/>
-          <w:szCs w:val="24"/>
-        </w:rPr>
-      </w:pPr>
-      <w:r>
-        <w:rPr>
-          <w:rFonts w:ascii="Times New Roman" w:hAnsi="Times New Roman" w:cs="Times New Roman"/>
-          <w:b/>
-          <w:bCs/>
-          <w:sz w:val="24"/>
-          <w:szCs w:val="24"/>
-        </w:rPr>
         <w:drawing>
-          <wp:inline distT="0" distB="0" distL="0" distR="0" wp14:anchorId="66EF59AE" wp14:editId="67A52F8C">
-            <wp:extent cx="5612130" cy="2849245"/>
-            <wp:effectExtent l="0" t="0" r="7620" b="8255"/>
-            <wp:docPr id="9" name="Imagen 9"/>
+          <wp:inline distT="0" distB="0" distL="0" distR="0" wp14:anchorId="60886BD5" wp14:editId="111C905E">
+            <wp:extent cx="5612130" cy="2867660"/>
+            <wp:effectExtent l="0" t="0" r="7620" b="8890"/>
+            <wp:docPr id="10" name="Imagen 10"/>
             <wp:cNvGraphicFramePr>
               <a:graphicFrameLocks xmlns:a="http://schemas.openxmlformats.org/drawingml/2006/main" noChangeAspect="1"/>
             </wp:cNvGraphicFramePr>
@@ -2007,6 +1932,168 @@
                   <pic:spPr>
                     <a:xfrm>
                       <a:off x="0" y="0"/>
+                      <a:ext cx="5612130" cy="2867660"/>
+                    </a:xfrm>
+                    <a:prstGeom prst="rect">
+                      <a:avLst/>
+                    </a:prstGeom>
+                  </pic:spPr>
+                </pic:pic>
+              </a:graphicData>
+            </a:graphic>
+          </wp:inline>
+        </w:drawing>
+      </w:r>
+    </w:p>
+    <w:p>
+      <w:pPr>
+        <w:rPr>
+          <w:rFonts w:ascii="Times New Roman" w:hAnsi="Times New Roman" w:cs="Times New Roman"/>
+          <w:b/>
+          <w:bCs/>
+          <w:sz w:val="24"/>
+          <w:szCs w:val="24"/>
+        </w:rPr>
+      </w:pPr>
+    </w:p>
+    <w:p>
+      <w:pPr>
+        <w:rPr>
+          <w:rFonts w:ascii="Times New Roman" w:hAnsi="Times New Roman" w:cs="Times New Roman"/>
+          <w:b/>
+          <w:bCs/>
+          <w:sz w:val="24"/>
+          <w:szCs w:val="24"/>
+        </w:rPr>
+      </w:pPr>
+    </w:p>
+    <w:p>
+      <w:pPr>
+        <w:rPr>
+          <w:rFonts w:ascii="Times New Roman" w:hAnsi="Times New Roman" w:cs="Times New Roman"/>
+          <w:b/>
+          <w:bCs/>
+          <w:sz w:val="24"/>
+          <w:szCs w:val="24"/>
+        </w:rPr>
+      </w:pPr>
+    </w:p>
+    <w:p>
+      <w:pPr>
+        <w:rPr>
+          <w:rFonts w:ascii="Times New Roman" w:hAnsi="Times New Roman" w:cs="Times New Roman"/>
+          <w:b/>
+          <w:bCs/>
+          <w:sz w:val="24"/>
+          <w:szCs w:val="24"/>
+        </w:rPr>
+      </w:pPr>
+    </w:p>
+    <w:p>
+      <w:pPr>
+        <w:rPr>
+          <w:rFonts w:ascii="Times New Roman" w:hAnsi="Times New Roman" w:cs="Times New Roman"/>
+          <w:b/>
+          <w:bCs/>
+          <w:sz w:val="24"/>
+          <w:szCs w:val="24"/>
+        </w:rPr>
+      </w:pPr>
+    </w:p>
+    <w:p>
+      <w:pPr>
+        <w:pStyle w:val="Prrafodelista"/>
+        <w:numPr>
+          <w:ilvl w:val="0"/>
+          <w:numId w:val="1"/>
+        </w:numPr>
+        <w:rPr>
+          <w:rFonts w:ascii="Times New Roman" w:hAnsi="Times New Roman" w:cs="Times New Roman"/>
+          <w:b/>
+          <w:bCs/>
+          <w:sz w:val="24"/>
+          <w:szCs w:val="24"/>
+        </w:rPr>
+      </w:pPr>
+      <w:r>
+        <w:rPr>
+          <w:rFonts w:ascii="Times New Roman" w:hAnsi="Times New Roman" w:cs="Times New Roman"/>
+          <w:b/>
+          <w:bCs/>
+          <w:sz w:val="24"/>
+          <w:szCs w:val="24"/>
+        </w:rPr>
+        <w:lastRenderedPageBreak/>
+        <w:t>TENER CREADAS LAS RAMAS PRINCIPALES DEVELOPMENT, RELEASE, MAIN</w:t>
+      </w:r>
+      <w:r>
+        <w:rPr>
+          <w:rFonts w:ascii="Times New Roman" w:hAnsi="Times New Roman" w:cs="Times New Roman"/>
+          <w:b/>
+          <w:bCs/>
+          <w:sz w:val="24"/>
+          <w:szCs w:val="24"/>
+        </w:rPr>
+        <w:t>… Geomar</w:t>
+      </w:r>
+    </w:p>
+    <w:p>
+      <w:pPr>
+        <w:pStyle w:val="Prrafodelista"/>
+        <w:ind w:left="360"/>
+        <w:rPr>
+          <w:rFonts w:ascii="Times New Roman" w:hAnsi="Times New Roman" w:cs="Times New Roman"/>
+          <w:b/>
+          <w:bCs/>
+          <w:sz w:val="24"/>
+          <w:szCs w:val="24"/>
+        </w:rPr>
+      </w:pPr>
+    </w:p>
+    <w:p>
+      <w:pPr>
+        <w:pStyle w:val="Prrafodelista"/>
+        <w:ind w:left="360"/>
+        <w:rPr>
+          <w:rFonts w:ascii="Times New Roman" w:hAnsi="Times New Roman" w:cs="Times New Roman"/>
+          <w:b/>
+          <w:bCs/>
+          <w:sz w:val="24"/>
+          <w:szCs w:val="24"/>
+        </w:rPr>
+      </w:pPr>
+      <w:r>
+        <w:rPr>
+          <w:rFonts w:ascii="Times New Roman" w:hAnsi="Times New Roman" w:cs="Times New Roman"/>
+          <w:b/>
+          <w:bCs/>
+          <w:sz w:val="24"/>
+          <w:szCs w:val="24"/>
+        </w:rPr>
+        <w:drawing>
+          <wp:inline distT="0" distB="0" distL="0" distR="0" wp14:anchorId="66EF59AE" wp14:editId="67A52F8C">
+            <wp:extent cx="5612130" cy="2849245"/>
+            <wp:effectExtent l="0" t="0" r="7620" b="8255"/>
+            <wp:docPr id="9" name="Imagen 9"/>
+            <wp:cNvGraphicFramePr>
+              <a:graphicFrameLocks xmlns:a="http://schemas.openxmlformats.org/drawingml/2006/main" noChangeAspect="1"/>
+            </wp:cNvGraphicFramePr>
+            <a:graphic xmlns:a="http://schemas.openxmlformats.org/drawingml/2006/main">
+              <a:graphicData uri="http://schemas.openxmlformats.org/drawingml/2006/picture">
+                <pic:pic xmlns:pic="http://schemas.openxmlformats.org/drawingml/2006/picture">
+                  <pic:nvPicPr>
+                    <pic:cNvPr id="1" name=""/>
+                    <pic:cNvPicPr/>
+                  </pic:nvPicPr>
+                  <pic:blipFill>
+                    <a:blip r:embed="rId15"/>
+                    <a:stretch>
+                      <a:fillRect/>
+                    </a:stretch>
+                  </pic:blipFill>
+                  <pic:spPr>
+                    <a:xfrm>
+                      <a:off x="0" y="0"/>
                       <a:ext cx="5612130" cy="2849245"/>
                     </a:xfrm>
                     <a:prstGeom prst="rect">
@@ -2081,7 +2168,6 @@
           <w:sz w:val="24"/>
           <w:szCs w:val="24"/>
         </w:rPr>
-        <w:lastRenderedPageBreak/>
         <w:t>REALIZAR PULL REQUEST CON CADA CAMBIO AL PROYECTO</w:t>
       </w:r>
       <w:r>
@@ -2417,6 +2503,7 @@
           <w:sz w:val="24"/>
           <w:szCs w:val="24"/>
         </w:rPr>
+        <w:lastRenderedPageBreak/>
         <w:drawing>
           <wp:inline distT="0" distB="0" distL="0" distR="0" wp14:anchorId="132F2499" wp14:editId="491DB41F">
             <wp:extent cx="5612130" cy="3340100"/>
@@ -2433,7 +2520,7 @@
                     <pic:cNvPicPr/>
                   </pic:nvPicPr>
                   <pic:blipFill>
-                    <a:blip r:embed="rId15"/>
+                    <a:blip r:embed="rId16"/>
                     <a:stretch>
                       <a:fillRect/>
                     </a:stretch>

</xml_diff>